<commit_message>
restano da scrivere introduzione e conclusione, se vuoi da migliorare i grafici ed inserire i diagrammi di interazione per gli handler
</commit_message>
<xml_diff>
--- a/SolarisNetBeansProjects/parti tesi/Cose da fare se hai tempo.docx
+++ b/SolarisNetBeansProjects/parti tesi/Cose da fare se hai tempo.docx
@@ -33,6 +33,18 @@
       </w:pPr>
       <w:r>
         <w:t>Arricchisci la sezione di descrizione dell’implementazione di sun rtjs dicendo che ci sono 58 differenti livelli di priorità anziché 28</w:t>
+      </w:r>
+    </w:p>
+    <w:p>
+      <w:pPr>
+        <w:pStyle w:val="Paragrafoelenco"/>
+        <w:numPr>
+          <w:ilvl w:val="0"/>
+          <w:numId w:val="2"/>
+        </w:numPr>
+      </w:pPr>
+      <w:r>
+        <w:t>Inserisci nella parte di implementazione delle politiche skip e stop un bel diagramma di sequenza</w:t>
       </w:r>
     </w:p>
     <w:sectPr>

</xml_diff>

<commit_message>
Fatte le conclusioni, non gli sviluppi futuri
</commit_message>
<xml_diff>
--- a/SolarisNetBeansProjects/parti tesi/Cose da fare se hai tempo.docx
+++ b/SolarisNetBeansProjects/parti tesi/Cose da fare se hai tempo.docx
@@ -14,14 +14,12 @@
     <w:p>
       <w:pPr>
         <w:pStyle w:val="Paragrafoelenco"/>
-        <w:numPr>
-          <w:ilvl w:val="0"/>
-          <w:numId w:val="2"/>
-        </w:numPr>
-      </w:pPr>
-      <w:r>
-        <w:t>Sostituisci nella sezione dello scheduler EDf sostituisci le figure copiate dalle dispense con dei veri grafici di vere esecuzioni dell’applicazione di esempio utilizzando EDF e RMPO.</w:t>
-      </w:r>
+      </w:pPr>
+    </w:p>
+    <w:p>
+      <w:pPr>
+        <w:pStyle w:val="Paragrafoelenco"/>
+      </w:pPr>
     </w:p>
     <w:p>
       <w:pPr>
@@ -32,7 +30,31 @@
         </w:numPr>
       </w:pPr>
       <w:r>
-        <w:t>Arricchisci la sezione di descrizione dell’implementazione di sun rtjs dicendo che ci sono 58 differenti livelli di priorità anziché 28</w:t>
+        <w:t xml:space="preserve">Inserisci nella parte dello scheduler EDF il documento di analisi dello scheduler. Aggiungi in coda a questo il risultato della prova con </w:t>
+      </w:r>
+      <w:proofErr w:type="spellStart"/>
+      <w:r>
+        <w:t>primiano</w:t>
+      </w:r>
+      <w:proofErr w:type="spellEnd"/>
+      <w:r>
+        <w:t xml:space="preserve">: ossia che lo scheduler è </w:t>
+      </w:r>
+      <w:proofErr w:type="spellStart"/>
+      <w:r>
+        <w:t>priority</w:t>
+      </w:r>
+      <w:proofErr w:type="spellEnd"/>
+      <w:r>
+        <w:t xml:space="preserve"> </w:t>
+      </w:r>
+      <w:proofErr w:type="spellStart"/>
+      <w:r>
+        <w:t>driven</w:t>
+      </w:r>
+      <w:proofErr w:type="spellEnd"/>
+      <w:r>
+        <w:t xml:space="preserve"> perché il sistema mappa direttamente i thread in thread di sistema.</w:t>
       </w:r>
     </w:p>
     <w:p>
@@ -44,7 +66,75 @@
         </w:numPr>
       </w:pPr>
       <w:r>
-        <w:t>Inserisci nella parte di implementazione delle politiche skip e stop un bel diagramma di sequenza</w:t>
+        <w:t>Controlla nella parte di introduzione all’implementazione qualcosa sul fatto che supporta l’esecuzione su più cpu ma non prevede alcuna funzionalità per controllare su quale processore eseguono i vari thread</w:t>
+      </w:r>
+    </w:p>
+    <w:p>
+      <w:pPr>
+        <w:pStyle w:val="Paragrafoelenco"/>
+        <w:numPr>
+          <w:ilvl w:val="0"/>
+          <w:numId w:val="2"/>
+        </w:numPr>
+      </w:pPr>
+      <w:r>
+        <w:t xml:space="preserve">Sostituisci nella sezione dello scheduler </w:t>
+      </w:r>
+      <w:proofErr w:type="spellStart"/>
+      <w:r>
+        <w:t>EDf</w:t>
+      </w:r>
+      <w:proofErr w:type="spellEnd"/>
+      <w:r>
+        <w:t xml:space="preserve"> sostituisci le figure copiate dalle dispense con dei veri grafici di vere esecuzioni dell’applicazione di esempio utilizzando EDF e RMPO.</w:t>
+      </w:r>
+    </w:p>
+    <w:p>
+      <w:pPr>
+        <w:pStyle w:val="Paragrafoelenco"/>
+        <w:numPr>
+          <w:ilvl w:val="0"/>
+          <w:numId w:val="2"/>
+        </w:numPr>
+      </w:pPr>
+      <w:r>
+        <w:t xml:space="preserve">Inserisci nella parte di implementazione delle politiche </w:t>
+      </w:r>
+      <w:proofErr w:type="spellStart"/>
+      <w:r>
+        <w:t>skip</w:t>
+      </w:r>
+      <w:proofErr w:type="spellEnd"/>
+      <w:r>
+        <w:t xml:space="preserve"> e stop un bel diagramma di sequenza</w:t>
+      </w:r>
+    </w:p>
+    <w:p>
+      <w:pPr>
+        <w:pStyle w:val="Paragrafoelenco"/>
+        <w:numPr>
+          <w:ilvl w:val="0"/>
+          <w:numId w:val="2"/>
+        </w:numPr>
+      </w:pPr>
+      <w:r>
+        <w:t xml:space="preserve">Sostituisci tutti i diagrammi statici </w:t>
+      </w:r>
+      <w:proofErr w:type="spellStart"/>
+      <w:r>
+        <w:t>icon</w:t>
+      </w:r>
+      <w:proofErr w:type="spellEnd"/>
+      <w:r>
+        <w:t xml:space="preserve"> dei nuovi in cui la classe </w:t>
+      </w:r>
+      <w:proofErr w:type="spellStart"/>
+      <w:r>
+        <w:t>deadlineMissedHandler</w:t>
+      </w:r>
+      <w:proofErr w:type="spellEnd"/>
+      <w:r>
+        <w:t xml:space="preserve"> è astratta.</w:t>
       </w:r>
     </w:p>
     <w:sectPr>

</xml_diff>